<commit_message>
Added Cell:BackColor Added Row:BackColor
</commit_message>
<xml_diff>
--- a/testdoc.docx
+++ b/testdoc.docx
@@ -112,7 +112,37 @@
       </w:pPr>
       <w:r>
         <w:rPr/>
-        <w:t>Label:ForeColor(“anotherthing”, “0000FF”)</w:t>
+        <w:t>Label:ForeColor(“anotherthing”, “00FF00”)</w:t>
+      </w:r>
+    </w:p>
+    <w:p>
+      <w:pPr>
+        <w:pStyle w:val="style0"/>
+        <w:rPr/>
+      </w:pPr>
+      <w:r>
+        <w:rPr/>
+        <w:t>Cell:BackColor(“greencell”, “FF0000”)</w:t>
+      </w:r>
+    </w:p>
+    <w:p>
+      <w:pPr>
+        <w:pStyle w:val="style0"/>
+        <w:rPr/>
+      </w:pPr>
+      <w:r>
+        <w:rPr/>
+        <w:t>Cell:BackColor(“clearcell”, “FFDDCC”)</w:t>
+      </w:r>
+    </w:p>
+    <w:p>
+      <w:pPr>
+        <w:pStyle w:val="style0"/>
+        <w:rPr/>
+      </w:pPr>
+      <w:r>
+        <w:rPr/>
+        <w:t>Row:BackColor(“yellowrow”, “885544”)</w:t>
       </w:r>
     </w:p>
     <w:p>
@@ -123,6 +153,284 @@
       <w:r>
         <w:rPr/>
         <w:t>»</w:t>
+      </w:r>
+    </w:p>
+    <w:p>
+      <w:pPr>
+        <w:pStyle w:val="style0"/>
+        <w:rPr/>
+      </w:pPr>
+      <w:r>
+        <w:rPr/>
+      </w:r>
+    </w:p>
+    <w:tbl>
+      <w:tblPr>
+        <w:tblW w:type="dxa" w:w="9638"/>
+        <w:jc w:val="left"/>
+        <w:tblInd w:type="dxa" w:w="55"/>
+        <w:tblBorders>
+          <w:top w:color="000000" w:space="0" w:sz="2" w:val="single"/>
+          <w:left w:color="000000" w:space="0" w:sz="2" w:val="single"/>
+          <w:bottom w:color="000000" w:space="0" w:sz="2" w:val="single"/>
+          <w:insideH w:color="000000" w:space="0" w:sz="2" w:val="single"/>
+          <w:right w:val="nil"/>
+          <w:insideV w:val="nil"/>
+        </w:tblBorders>
+        <w:tblCellMar>
+          <w:top w:type="dxa" w:w="55"/>
+          <w:left w:type="dxa" w:w="54"/>
+          <w:bottom w:type="dxa" w:w="55"/>
+          <w:right w:type="dxa" w:w="55"/>
+        </w:tblCellMar>
+      </w:tblPr>
+      <w:tblGrid>
+        <w:gridCol w:w="3212"/>
+        <w:gridCol w:w="3213"/>
+        <w:gridCol w:w="3213"/>
+      </w:tblGrid>
+      <w:tr>
+        <w:trPr>
+          <w:cantSplit w:val="false"/>
+        </w:trPr>
+        <w:tc>
+          <w:tcPr>
+            <w:tcW w:type="dxa" w:w="3212"/>
+            <w:tcBorders>
+              <w:top w:color="000000" w:space="0" w:sz="2" w:val="single"/>
+              <w:left w:color="000000" w:space="0" w:sz="2" w:val="single"/>
+              <w:bottom w:color="000000" w:space="0" w:sz="2" w:val="single"/>
+              <w:right w:val="nil"/>
+            </w:tcBorders>
+            <w:shd w:fill="FFFF00" w:val="clear"/>
+            <w:tcMar>
+              <w:left w:type="dxa" w:w="54"/>
+            </w:tcMar>
+          </w:tcPr>
+          <w:p>
+            <w:pPr>
+              <w:pStyle w:val="style20"/>
+              <w:rPr/>
+            </w:pPr>
+            <w:r>
+              <w:rPr/>
+            </w:r>
+          </w:p>
+        </w:tc>
+        <w:tc>
+          <w:tcPr>
+            <w:tcW w:type="dxa" w:w="3213"/>
+            <w:tcBorders>
+              <w:top w:color="000000" w:space="0" w:sz="2" w:val="single"/>
+              <w:left w:color="000000" w:space="0" w:sz="2" w:val="single"/>
+              <w:bottom w:color="000000" w:space="0" w:sz="2" w:val="single"/>
+              <w:right w:val="nil"/>
+            </w:tcBorders>
+            <w:shd w:fill="FFFF00" w:val="clear"/>
+            <w:tcMar>
+              <w:left w:type="dxa" w:w="54"/>
+            </w:tcMar>
+          </w:tcPr>
+          <w:p>
+            <w:pPr>
+              <w:pStyle w:val="style20"/>
+              <w:rPr/>
+            </w:pPr>
+            <w:r>
+              <w:rPr/>
+            </w:r>
+          </w:p>
+        </w:tc>
+        <w:tc>
+          <w:tcPr>
+            <w:tcW w:type="dxa" w:w="3213"/>
+            <w:tcBorders>
+              <w:top w:color="000000" w:space="0" w:sz="2" w:val="single"/>
+              <w:left w:color="000000" w:space="0" w:sz="2" w:val="single"/>
+              <w:bottom w:color="000000" w:space="0" w:sz="2" w:val="single"/>
+              <w:right w:color="000000" w:space="0" w:sz="2" w:val="single"/>
+            </w:tcBorders>
+            <w:shd w:fill="FFFF00" w:val="clear"/>
+            <w:tcMar>
+              <w:left w:type="dxa" w:w="54"/>
+            </w:tcMar>
+          </w:tcPr>
+          <w:p>
+            <w:pPr>
+              <w:pStyle w:val="style0"/>
+              <w:rPr/>
+            </w:pPr>
+            <w:r>
+              <w:rPr/>
+              <w:t>¤yellowrow¤</w:t>
+            </w:r>
+          </w:p>
+        </w:tc>
+      </w:tr>
+      <w:tr>
+        <w:trPr>
+          <w:cantSplit w:val="false"/>
+        </w:trPr>
+        <w:tc>
+          <w:tcPr>
+            <w:tcW w:type="dxa" w:w="3212"/>
+            <w:tcBorders>
+              <w:top w:val="nil"/>
+              <w:left w:color="000000" w:space="0" w:sz="2" w:val="single"/>
+              <w:bottom w:color="000000" w:space="0" w:sz="2" w:val="single"/>
+              <w:right w:val="nil"/>
+            </w:tcBorders>
+            <w:shd w:fill="auto" w:val="clear"/>
+            <w:tcMar>
+              <w:left w:type="dxa" w:w="54"/>
+            </w:tcMar>
+          </w:tcPr>
+          <w:p>
+            <w:pPr>
+              <w:pStyle w:val="style20"/>
+              <w:rPr/>
+            </w:pPr>
+            <w:r>
+              <w:rPr/>
+            </w:r>
+          </w:p>
+        </w:tc>
+        <w:tc>
+          <w:tcPr>
+            <w:tcW w:type="dxa" w:w="3213"/>
+            <w:tcBorders>
+              <w:top w:val="nil"/>
+              <w:left w:color="000000" w:space="0" w:sz="2" w:val="single"/>
+              <w:bottom w:color="000000" w:space="0" w:sz="2" w:val="single"/>
+              <w:right w:val="nil"/>
+            </w:tcBorders>
+            <w:shd w:fill="99FF66" w:val="clear"/>
+            <w:tcMar>
+              <w:left w:type="dxa" w:w="54"/>
+            </w:tcMar>
+          </w:tcPr>
+          <w:p>
+            <w:pPr>
+              <w:pStyle w:val="style0"/>
+              <w:rPr/>
+            </w:pPr>
+            <w:r>
+              <w:rPr/>
+              <w:t>¤greencell¤</w:t>
+            </w:r>
+          </w:p>
+        </w:tc>
+        <w:tc>
+          <w:tcPr>
+            <w:tcW w:type="dxa" w:w="3213"/>
+            <w:tcBorders>
+              <w:top w:val="nil"/>
+              <w:left w:color="000000" w:space="0" w:sz="2" w:val="single"/>
+              <w:bottom w:color="000000" w:space="0" w:sz="2" w:val="single"/>
+              <w:right w:color="000000" w:space="0" w:sz="2" w:val="single"/>
+            </w:tcBorders>
+            <w:shd w:fill="auto" w:val="clear"/>
+            <w:tcMar>
+              <w:left w:type="dxa" w:w="54"/>
+            </w:tcMar>
+          </w:tcPr>
+          <w:p>
+            <w:pPr>
+              <w:pStyle w:val="style20"/>
+              <w:rPr/>
+            </w:pPr>
+            <w:r>
+              <w:rPr/>
+            </w:r>
+          </w:p>
+        </w:tc>
+      </w:tr>
+      <w:tr>
+        <w:trPr>
+          <w:cantSplit w:val="false"/>
+        </w:trPr>
+        <w:tc>
+          <w:tcPr>
+            <w:tcW w:type="dxa" w:w="3212"/>
+            <w:tcBorders>
+              <w:top w:val="nil"/>
+              <w:left w:color="000000" w:space="0" w:sz="2" w:val="single"/>
+              <w:bottom w:color="000000" w:space="0" w:sz="2" w:val="single"/>
+              <w:right w:val="nil"/>
+            </w:tcBorders>
+            <w:shd w:fill="auto" w:val="clear"/>
+            <w:tcMar>
+              <w:left w:type="dxa" w:w="54"/>
+            </w:tcMar>
+          </w:tcPr>
+          <w:p>
+            <w:pPr>
+              <w:pStyle w:val="style0"/>
+              <w:rPr/>
+            </w:pPr>
+            <w:r>
+              <w:rPr/>
+              <w:t>¤clearcell¤</w:t>
+            </w:r>
+          </w:p>
+        </w:tc>
+        <w:tc>
+          <w:tcPr>
+            <w:tcW w:type="dxa" w:w="3213"/>
+            <w:tcBorders>
+              <w:top w:val="nil"/>
+              <w:left w:color="000000" w:space="0" w:sz="2" w:val="single"/>
+              <w:bottom w:color="000000" w:space="0" w:sz="2" w:val="single"/>
+              <w:right w:val="nil"/>
+            </w:tcBorders>
+            <w:shd w:fill="auto" w:val="clear"/>
+            <w:tcMar>
+              <w:left w:type="dxa" w:w="54"/>
+            </w:tcMar>
+          </w:tcPr>
+          <w:p>
+            <w:pPr>
+              <w:pStyle w:val="style20"/>
+              <w:rPr/>
+            </w:pPr>
+            <w:r>
+              <w:rPr/>
+            </w:r>
+          </w:p>
+        </w:tc>
+        <w:tc>
+          <w:tcPr>
+            <w:tcW w:type="dxa" w:w="3213"/>
+            <w:tcBorders>
+              <w:top w:val="nil"/>
+              <w:left w:color="000000" w:space="0" w:sz="2" w:val="single"/>
+              <w:bottom w:color="000000" w:space="0" w:sz="2" w:val="single"/>
+              <w:right w:color="000000" w:space="0" w:sz="2" w:val="single"/>
+            </w:tcBorders>
+            <w:shd w:fill="auto" w:val="clear"/>
+            <w:tcMar>
+              <w:left w:type="dxa" w:w="54"/>
+            </w:tcMar>
+          </w:tcPr>
+          <w:p>
+            <w:pPr>
+              <w:pStyle w:val="style20"/>
+              <w:rPr/>
+            </w:pPr>
+            <w:r>
+              <w:rPr/>
+            </w:r>
+          </w:p>
+        </w:tc>
+      </w:tr>
+    </w:tbl>
+    <w:p>
+      <w:pPr>
+        <w:pStyle w:val="style0"/>
+        <w:rPr/>
+      </w:pPr>
+      <w:r>
+        <w:rPr/>
       </w:r>
     </w:p>
     <w:sectPr>
@@ -217,5 +525,19 @@
       <w:rFonts w:cs="FreeSans"/>
     </w:rPr>
   </w:style>
+  <w:style w:styleId="style20" w:type="paragraph">
+    <w:name w:val="Table Contents"/>
+    <w:basedOn w:val="style0"/>
+    <w:next w:val="style20"/>
+    <w:pPr/>
+    <w:rPr/>
+  </w:style>
+  <w:style w:styleId="style21" w:type="paragraph">
+    <w:name w:val="Table Heading"/>
+    <w:basedOn w:val="style20"/>
+    <w:next w:val="style21"/>
+    <w:pPr/>
+    <w:rPr/>
+  </w:style>
 </w:styles>
 </file>
</xml_diff>